<commit_message>
Avatars, Messages using jquery, Buttons layout
</commit_message>
<xml_diff>
--- a/Microposts.docx
+++ b/Microposts.docx
@@ -552,19 +552,7 @@
           <w:szCs w:val="20"/>
           <w:lang w:val="en-US"/>
         </w:rPr>
-        <w:t>xception when tr</w:t>
-      </w:r>
-      <w:bookmarkStart w:id="0" w:name="_GoBack"/>
-      <w:bookmarkEnd w:id="0"/>
-      <w:r>
-        <w:rPr>
-          <w:rFonts w:ascii="Arial" w:hAnsi="Arial" w:cs="Arial"/>
-          <w:color w:val="000000"/>
-          <w:sz w:val="20"/>
-          <w:szCs w:val="20"/>
-          <w:lang w:val="en-US"/>
-        </w:rPr>
-        <w:t>y</w:t>
+        <w:t>xception when try</w:t>
       </w:r>
       <w:r>
         <w:rPr>
@@ -1992,6 +1980,7 @@
           <w:rFonts w:ascii="Consolas" w:hAnsi="Consolas" w:cs="Consolas"/>
           <w:sz w:val="19"/>
           <w:szCs w:val="19"/>
+          <w:lang w:val="en-US"/>
         </w:rPr>
       </w:pPr>
       <w:r>
@@ -2010,6 +1999,7 @@
           <w:color w:val="0000FF"/>
           <w:sz w:val="19"/>
           <w:szCs w:val="19"/>
+          <w:lang w:val="en-US"/>
         </w:rPr>
         <w:t>&lt;/</w:t>
       </w:r>
@@ -2020,6 +2010,7 @@
           <w:color w:val="A31515"/>
           <w:sz w:val="19"/>
           <w:szCs w:val="19"/>
+          <w:lang w:val="en-US"/>
         </w:rPr>
         <w:t>TestRunner</w:t>
       </w:r>
@@ -2030,6 +2021,7 @@
           <w:color w:val="0000FF"/>
           <w:sz w:val="19"/>
           <w:szCs w:val="19"/>
+          <w:lang w:val="en-US"/>
         </w:rPr>
         <w:t>&gt;</w:t>
       </w:r>
@@ -2044,14 +2036,16 @@
           <w:rFonts w:ascii="Consolas" w:hAnsi="Consolas" w:cs="Consolas"/>
           <w:sz w:val="19"/>
           <w:szCs w:val="19"/>
-        </w:rPr>
-      </w:pPr>
-      <w:r>
-        <w:rPr>
-          <w:rFonts w:ascii="Consolas" w:hAnsi="Consolas" w:cs="Consolas"/>
-          <w:color w:val="0000FF"/>
-          <w:sz w:val="19"/>
-          <w:szCs w:val="19"/>
+          <w:lang w:val="en-US"/>
+        </w:rPr>
+      </w:pPr>
+      <w:r>
+        <w:rPr>
+          <w:rFonts w:ascii="Consolas" w:hAnsi="Consolas" w:cs="Consolas"/>
+          <w:color w:val="0000FF"/>
+          <w:sz w:val="19"/>
+          <w:szCs w:val="19"/>
+          <w:lang w:val="en-US"/>
         </w:rPr>
         <w:t xml:space="preserve">  &lt;/</w:t>
       </w:r>
@@ -2062,6 +2056,7 @@
           <w:color w:val="A31515"/>
           <w:sz w:val="19"/>
           <w:szCs w:val="19"/>
+          <w:lang w:val="en-US"/>
         </w:rPr>
         <w:t>NUnit</w:t>
       </w:r>
@@ -2072,6 +2067,7 @@
           <w:color w:val="0000FF"/>
           <w:sz w:val="19"/>
           <w:szCs w:val="19"/>
+          <w:lang w:val="en-US"/>
         </w:rPr>
         <w:t>&gt;</w:t>
       </w:r>
@@ -2087,34 +2083,36 @@
           <w:color w:val="0000FF"/>
           <w:sz w:val="19"/>
           <w:szCs w:val="19"/>
-        </w:rPr>
-      </w:pPr>
-      <w:r>
-        <w:rPr>
-          <w:rFonts w:ascii="Consolas" w:hAnsi="Consolas" w:cs="Consolas"/>
-          <w:color w:val="0000FF"/>
-          <w:sz w:val="19"/>
-          <w:szCs w:val="19"/>
+          <w:lang w:val="en-US"/>
+        </w:rPr>
+      </w:pPr>
+      <w:r>
+        <w:rPr>
+          <w:rFonts w:ascii="Consolas" w:hAnsi="Consolas" w:cs="Consolas"/>
+          <w:color w:val="0000FF"/>
+          <w:sz w:val="19"/>
+          <w:szCs w:val="19"/>
+          <w:lang w:val="en-US"/>
         </w:rPr>
         <w:t>&lt;/</w:t>
       </w:r>
-      <w:proofErr w:type="spellStart"/>
       <w:r>
         <w:rPr>
           <w:rFonts w:ascii="Consolas" w:hAnsi="Consolas" w:cs="Consolas"/>
           <w:color w:val="A31515"/>
           <w:sz w:val="19"/>
           <w:szCs w:val="19"/>
+          <w:lang w:val="en-US"/>
         </w:rPr>
         <w:t>configuration</w:t>
       </w:r>
-      <w:proofErr w:type="spellEnd"/>
-      <w:r>
-        <w:rPr>
-          <w:rFonts w:ascii="Consolas" w:hAnsi="Consolas" w:cs="Consolas"/>
-          <w:color w:val="0000FF"/>
-          <w:sz w:val="19"/>
-          <w:szCs w:val="19"/>
+      <w:r>
+        <w:rPr>
+          <w:rFonts w:ascii="Consolas" w:hAnsi="Consolas" w:cs="Consolas"/>
+          <w:color w:val="0000FF"/>
+          <w:sz w:val="19"/>
+          <w:szCs w:val="19"/>
+          <w:lang w:val="en-US"/>
         </w:rPr>
         <w:t>&gt;</w:t>
       </w:r>
@@ -2122,16 +2120,873 @@
     <w:p>
       <w:pPr>
         <w:rPr>
-          <w:lang w:val="en-US"/>
-        </w:rPr>
-      </w:pPr>
-    </w:p>
-    <w:p>
-      <w:pPr>
-        <w:rPr>
-          <w:lang w:val="en-US"/>
-        </w:rPr>
-      </w:pPr>
+          <w:b/>
+          <w:lang w:val="en-US"/>
+        </w:rPr>
+      </w:pPr>
+      <w:r>
+        <w:rPr>
+          <w:b/>
+          <w:lang w:val="en-US"/>
+        </w:rPr>
+        <w:lastRenderedPageBreak/>
+        <w:t xml:space="preserve">Bundle Reactive Extensions for </w:t>
+      </w:r>
+      <w:proofErr w:type="spellStart"/>
+      <w:r>
+        <w:rPr>
+          <w:b/>
+          <w:lang w:val="en-US"/>
+        </w:rPr>
+        <w:t>Javascript</w:t>
+      </w:r>
+      <w:proofErr w:type="spellEnd"/>
+    </w:p>
+    <w:p>
+      <w:pPr>
+        <w:rPr>
+          <w:lang w:val="en-US"/>
+        </w:rPr>
+      </w:pPr>
+      <w:proofErr w:type="spellStart"/>
+      <w:r>
+        <w:rPr>
+          <w:lang w:val="en-US"/>
+        </w:rPr>
+        <w:t>Global.asax</w:t>
+      </w:r>
+      <w:proofErr w:type="spellEnd"/>
+      <w:r>
+        <w:rPr>
+          <w:lang w:val="en-US"/>
+        </w:rPr>
+        <w:t>:</w:t>
+      </w:r>
+    </w:p>
+    <w:p>
+      <w:pPr>
+        <w:autoSpaceDE w:val="0"/>
+        <w:autoSpaceDN w:val="0"/>
+        <w:adjustRightInd w:val="0"/>
+        <w:spacing w:after="0" w:line="240" w:lineRule="auto"/>
+        <w:rPr>
+          <w:rFonts w:ascii="Consolas" w:hAnsi="Consolas" w:cs="Consolas"/>
+          <w:sz w:val="19"/>
+          <w:szCs w:val="19"/>
+        </w:rPr>
+      </w:pPr>
+      <w:proofErr w:type="spellStart"/>
+      <w:r>
+        <w:rPr>
+          <w:rFonts w:ascii="Consolas" w:hAnsi="Consolas" w:cs="Consolas"/>
+          <w:color w:val="0000FF"/>
+          <w:sz w:val="19"/>
+          <w:szCs w:val="19"/>
+        </w:rPr>
+        <w:t>var</w:t>
+      </w:r>
+      <w:proofErr w:type="spellEnd"/>
+      <w:r>
+        <w:rPr>
+          <w:rFonts w:ascii="Consolas" w:hAnsi="Consolas" w:cs="Consolas"/>
+          <w:sz w:val="19"/>
+          <w:szCs w:val="19"/>
+        </w:rPr>
+        <w:t xml:space="preserve"> </w:t>
+      </w:r>
+      <w:proofErr w:type="spellStart"/>
+      <w:r>
+        <w:rPr>
+          <w:rFonts w:ascii="Consolas" w:hAnsi="Consolas" w:cs="Consolas"/>
+          <w:sz w:val="19"/>
+          <w:szCs w:val="19"/>
+        </w:rPr>
+        <w:t>rxBundle</w:t>
+      </w:r>
+      <w:proofErr w:type="spellEnd"/>
+      <w:r>
+        <w:rPr>
+          <w:rFonts w:ascii="Consolas" w:hAnsi="Consolas" w:cs="Consolas"/>
+          <w:sz w:val="19"/>
+          <w:szCs w:val="19"/>
+        </w:rPr>
+        <w:t xml:space="preserve"> = </w:t>
+      </w:r>
+      <w:proofErr w:type="spellStart"/>
+      <w:r>
+        <w:rPr>
+          <w:rFonts w:ascii="Consolas" w:hAnsi="Consolas" w:cs="Consolas"/>
+          <w:color w:val="0000FF"/>
+          <w:sz w:val="19"/>
+          <w:szCs w:val="19"/>
+        </w:rPr>
+        <w:t>new</w:t>
+      </w:r>
+      <w:proofErr w:type="spellEnd"/>
+      <w:r>
+        <w:rPr>
+          <w:rFonts w:ascii="Consolas" w:hAnsi="Consolas" w:cs="Consolas"/>
+          <w:sz w:val="19"/>
+          <w:szCs w:val="19"/>
+        </w:rPr>
+        <w:t xml:space="preserve"> </w:t>
+      </w:r>
+      <w:proofErr w:type="spellStart"/>
+      <w:r>
+        <w:rPr>
+          <w:rFonts w:ascii="Consolas" w:hAnsi="Consolas" w:cs="Consolas"/>
+          <w:color w:val="2B91AF"/>
+          <w:sz w:val="19"/>
+          <w:szCs w:val="19"/>
+        </w:rPr>
+        <w:t>DynamicFolderBundle</w:t>
+      </w:r>
+      <w:proofErr w:type="spellEnd"/>
+      <w:r>
+        <w:rPr>
+          <w:rFonts w:ascii="Consolas" w:hAnsi="Consolas" w:cs="Consolas"/>
+          <w:sz w:val="19"/>
+          <w:szCs w:val="19"/>
+        </w:rPr>
+        <w:t>(</w:t>
+      </w:r>
+      <w:r>
+        <w:rPr>
+          <w:rFonts w:ascii="Consolas" w:hAnsi="Consolas" w:cs="Consolas"/>
+          <w:color w:val="A31515"/>
+          <w:sz w:val="19"/>
+          <w:szCs w:val="19"/>
+        </w:rPr>
+        <w:t>"</w:t>
+      </w:r>
+      <w:proofErr w:type="spellStart"/>
+      <w:r>
+        <w:rPr>
+          <w:rFonts w:ascii="Consolas" w:hAnsi="Consolas" w:cs="Consolas"/>
+          <w:color w:val="A31515"/>
+          <w:sz w:val="19"/>
+          <w:szCs w:val="19"/>
+        </w:rPr>
+        <w:t>rx</w:t>
+      </w:r>
+      <w:proofErr w:type="spellEnd"/>
+      <w:r>
+        <w:rPr>
+          <w:rFonts w:ascii="Consolas" w:hAnsi="Consolas" w:cs="Consolas"/>
+          <w:color w:val="A31515"/>
+          <w:sz w:val="19"/>
+          <w:szCs w:val="19"/>
+        </w:rPr>
+        <w:t>"</w:t>
+      </w:r>
+      <w:r>
+        <w:rPr>
+          <w:rFonts w:ascii="Consolas" w:hAnsi="Consolas" w:cs="Consolas"/>
+          <w:sz w:val="19"/>
+          <w:szCs w:val="19"/>
+        </w:rPr>
+        <w:t xml:space="preserve">, </w:t>
+      </w:r>
+      <w:r>
+        <w:rPr>
+          <w:rFonts w:ascii="Consolas" w:hAnsi="Consolas" w:cs="Consolas"/>
+          <w:color w:val="A31515"/>
+          <w:sz w:val="19"/>
+          <w:szCs w:val="19"/>
+        </w:rPr>
+        <w:t>"</w:t>
+      </w:r>
+      <w:proofErr w:type="spellStart"/>
+      <w:r>
+        <w:rPr>
+          <w:rFonts w:ascii="Consolas" w:hAnsi="Consolas" w:cs="Consolas"/>
+          <w:color w:val="A31515"/>
+          <w:sz w:val="19"/>
+          <w:szCs w:val="19"/>
+        </w:rPr>
+        <w:t>rx</w:t>
+      </w:r>
+      <w:proofErr w:type="spellEnd"/>
+      <w:r>
+        <w:rPr>
+          <w:rFonts w:ascii="Consolas" w:hAnsi="Consolas" w:cs="Consolas"/>
+          <w:color w:val="A31515"/>
+          <w:sz w:val="19"/>
+          <w:szCs w:val="19"/>
+        </w:rPr>
+        <w:t>*.</w:t>
+      </w:r>
+      <w:proofErr w:type="spellStart"/>
+      <w:r>
+        <w:rPr>
+          <w:rFonts w:ascii="Consolas" w:hAnsi="Consolas" w:cs="Consolas"/>
+          <w:color w:val="A31515"/>
+          <w:sz w:val="19"/>
+          <w:szCs w:val="19"/>
+        </w:rPr>
+        <w:t>js</w:t>
+      </w:r>
+      <w:proofErr w:type="spellEnd"/>
+      <w:r>
+        <w:rPr>
+          <w:rFonts w:ascii="Consolas" w:hAnsi="Consolas" w:cs="Consolas"/>
+          <w:color w:val="A31515"/>
+          <w:sz w:val="19"/>
+          <w:szCs w:val="19"/>
+        </w:rPr>
+        <w:t>"</w:t>
+      </w:r>
+      <w:r>
+        <w:rPr>
+          <w:rFonts w:ascii="Consolas" w:hAnsi="Consolas" w:cs="Consolas"/>
+          <w:sz w:val="19"/>
+          <w:szCs w:val="19"/>
+        </w:rPr>
+        <w:t>);</w:t>
+      </w:r>
+    </w:p>
+    <w:p>
+      <w:pPr>
+        <w:autoSpaceDE w:val="0"/>
+        <w:autoSpaceDN w:val="0"/>
+        <w:adjustRightInd w:val="0"/>
+        <w:spacing w:after="0" w:line="240" w:lineRule="auto"/>
+        <w:rPr>
+          <w:rFonts w:ascii="Consolas" w:hAnsi="Consolas" w:cs="Consolas"/>
+          <w:sz w:val="19"/>
+          <w:szCs w:val="19"/>
+        </w:rPr>
+      </w:pPr>
+      <w:proofErr w:type="spellStart"/>
+      <w:r>
+        <w:rPr>
+          <w:rFonts w:ascii="Consolas" w:hAnsi="Consolas" w:cs="Consolas"/>
+          <w:color w:val="2B91AF"/>
+          <w:sz w:val="19"/>
+          <w:szCs w:val="19"/>
+        </w:rPr>
+        <w:t>BundleTable</w:t>
+      </w:r>
+      <w:r>
+        <w:rPr>
+          <w:rFonts w:ascii="Consolas" w:hAnsi="Consolas" w:cs="Consolas"/>
+          <w:sz w:val="19"/>
+          <w:szCs w:val="19"/>
+        </w:rPr>
+        <w:t>.Bundles.Add</w:t>
+      </w:r>
+      <w:proofErr w:type="spellEnd"/>
+      <w:r>
+        <w:rPr>
+          <w:rFonts w:ascii="Consolas" w:hAnsi="Consolas" w:cs="Consolas"/>
+          <w:sz w:val="19"/>
+          <w:szCs w:val="19"/>
+        </w:rPr>
+        <w:t>(</w:t>
+      </w:r>
+      <w:proofErr w:type="spellStart"/>
+      <w:r>
+        <w:rPr>
+          <w:rFonts w:ascii="Consolas" w:hAnsi="Consolas" w:cs="Consolas"/>
+          <w:sz w:val="19"/>
+          <w:szCs w:val="19"/>
+        </w:rPr>
+        <w:t>rxBundle</w:t>
+      </w:r>
+      <w:proofErr w:type="spellEnd"/>
+      <w:r>
+        <w:rPr>
+          <w:rFonts w:ascii="Consolas" w:hAnsi="Consolas" w:cs="Consolas"/>
+          <w:sz w:val="19"/>
+          <w:szCs w:val="19"/>
+        </w:rPr>
+        <w:t>);</w:t>
+      </w:r>
+    </w:p>
+    <w:p>
+      <w:pPr>
+        <w:autoSpaceDE w:val="0"/>
+        <w:autoSpaceDN w:val="0"/>
+        <w:adjustRightInd w:val="0"/>
+        <w:spacing w:after="0" w:line="240" w:lineRule="auto"/>
+        <w:rPr>
+          <w:rFonts w:ascii="Consolas" w:hAnsi="Consolas" w:cs="Consolas"/>
+          <w:sz w:val="19"/>
+          <w:szCs w:val="19"/>
+        </w:rPr>
+      </w:pPr>
+    </w:p>
+    <w:p>
+      <w:pPr>
+        <w:autoSpaceDE w:val="0"/>
+        <w:autoSpaceDN w:val="0"/>
+        <w:adjustRightInd w:val="0"/>
+        <w:spacing w:after="0" w:line="240" w:lineRule="auto"/>
+        <w:rPr>
+          <w:rFonts w:ascii="Consolas" w:hAnsi="Consolas" w:cs="Consolas"/>
+          <w:sz w:val="19"/>
+          <w:szCs w:val="19"/>
+        </w:rPr>
+      </w:pPr>
+      <w:proofErr w:type="spellStart"/>
+      <w:r>
+        <w:rPr>
+          <w:rFonts w:ascii="Consolas" w:hAnsi="Consolas" w:cs="Consolas"/>
+          <w:color w:val="2B91AF"/>
+          <w:sz w:val="19"/>
+          <w:szCs w:val="19"/>
+        </w:rPr>
+        <w:t>BundleTable</w:t>
+      </w:r>
+      <w:r>
+        <w:rPr>
+          <w:rFonts w:ascii="Consolas" w:hAnsi="Consolas" w:cs="Consolas"/>
+          <w:sz w:val="19"/>
+          <w:szCs w:val="19"/>
+        </w:rPr>
+        <w:t>.Bundles.RegisterTemplateBundles</w:t>
+      </w:r>
+      <w:proofErr w:type="spellEnd"/>
+      <w:r>
+        <w:rPr>
+          <w:rFonts w:ascii="Consolas" w:hAnsi="Consolas" w:cs="Consolas"/>
+          <w:sz w:val="19"/>
+          <w:szCs w:val="19"/>
+        </w:rPr>
+        <w:t>();</w:t>
+      </w:r>
+    </w:p>
+    <w:p>
+      <w:pPr>
+        <w:autoSpaceDE w:val="0"/>
+        <w:autoSpaceDN w:val="0"/>
+        <w:adjustRightInd w:val="0"/>
+        <w:spacing w:after="0" w:line="240" w:lineRule="auto"/>
+        <w:rPr>
+          <w:rFonts w:ascii="Consolas" w:hAnsi="Consolas" w:cs="Consolas"/>
+          <w:sz w:val="19"/>
+          <w:szCs w:val="19"/>
+        </w:rPr>
+      </w:pPr>
+    </w:p>
+    <w:p>
+      <w:pPr>
+        <w:autoSpaceDE w:val="0"/>
+        <w:autoSpaceDN w:val="0"/>
+        <w:adjustRightInd w:val="0"/>
+        <w:spacing w:after="0" w:line="240" w:lineRule="auto"/>
+        <w:rPr>
+          <w:rFonts w:ascii="Consolas" w:hAnsi="Consolas" w:cs="Consolas"/>
+          <w:color w:val="008000"/>
+          <w:sz w:val="19"/>
+          <w:szCs w:val="19"/>
+        </w:rPr>
+      </w:pPr>
+      <w:r>
+        <w:rPr>
+          <w:rFonts w:ascii="Consolas" w:hAnsi="Consolas" w:cs="Consolas"/>
+          <w:color w:val="008000"/>
+          <w:sz w:val="19"/>
+          <w:szCs w:val="19"/>
+        </w:rPr>
+        <w:t>//</w:t>
+      </w:r>
+      <w:proofErr w:type="spellStart"/>
+      <w:r>
+        <w:rPr>
+          <w:rFonts w:ascii="Consolas" w:hAnsi="Consolas" w:cs="Consolas"/>
+          <w:color w:val="008000"/>
+          <w:sz w:val="19"/>
+          <w:szCs w:val="19"/>
+        </w:rPr>
+        <w:t>BundleTable.Bundles.EnableDefaultBundles</w:t>
+      </w:r>
+      <w:proofErr w:type="spellEnd"/>
+      <w:r>
+        <w:rPr>
+          <w:rFonts w:ascii="Consolas" w:hAnsi="Consolas" w:cs="Consolas"/>
+          <w:color w:val="008000"/>
+          <w:sz w:val="19"/>
+          <w:szCs w:val="19"/>
+        </w:rPr>
+        <w:t>();</w:t>
+      </w:r>
+      <w:r>
+        <w:rPr>
+          <w:rFonts w:ascii="Consolas" w:hAnsi="Consolas" w:cs="Consolas"/>
+          <w:color w:val="008000"/>
+          <w:sz w:val="19"/>
+          <w:szCs w:val="19"/>
+        </w:rPr>
+        <w:t xml:space="preserve"> </w:t>
+      </w:r>
+    </w:p>
+    <w:p>
+      <w:pPr>
+        <w:autoSpaceDE w:val="0"/>
+        <w:autoSpaceDN w:val="0"/>
+        <w:adjustRightInd w:val="0"/>
+        <w:spacing w:after="0" w:line="240" w:lineRule="auto"/>
+        <w:rPr>
+          <w:rFonts w:ascii="Consolas" w:hAnsi="Consolas" w:cs="Consolas"/>
+          <w:color w:val="008000"/>
+          <w:sz w:val="19"/>
+          <w:szCs w:val="19"/>
+        </w:rPr>
+      </w:pPr>
+    </w:p>
+    <w:p>
+      <w:pPr>
+        <w:autoSpaceDE w:val="0"/>
+        <w:autoSpaceDN w:val="0"/>
+        <w:adjustRightInd w:val="0"/>
+        <w:spacing w:after="0" w:line="240" w:lineRule="auto"/>
+        <w:rPr>
+          <w:rFonts w:ascii="Consolas" w:hAnsi="Consolas" w:cs="Consolas"/>
+          <w:color w:val="FF0000"/>
+          <w:sz w:val="19"/>
+          <w:szCs w:val="19"/>
+          <w:lang w:val="en-US"/>
+        </w:rPr>
+      </w:pPr>
+      <w:r>
+        <w:rPr>
+          <w:rFonts w:ascii="Consolas" w:hAnsi="Consolas" w:cs="Consolas"/>
+          <w:color w:val="FF0000"/>
+          <w:sz w:val="19"/>
+          <w:szCs w:val="19"/>
+        </w:rPr>
+        <w:sym w:font="Wingdings" w:char="F0E0"/>
+      </w:r>
+      <w:r>
+        <w:rPr>
+          <w:rFonts w:ascii="Consolas" w:hAnsi="Consolas" w:cs="Consolas"/>
+          <w:color w:val="FF0000"/>
+          <w:sz w:val="19"/>
+          <w:szCs w:val="19"/>
+          <w:lang w:val="en-US"/>
+        </w:rPr>
+        <w:t xml:space="preserve"> MVC 4 cannot register new </w:t>
+      </w:r>
+      <w:proofErr w:type="spellStart"/>
+      <w:r>
+        <w:rPr>
+          <w:rFonts w:ascii="Consolas" w:hAnsi="Consolas" w:cs="Consolas"/>
+          <w:color w:val="FF0000"/>
+          <w:sz w:val="19"/>
+          <w:szCs w:val="19"/>
+          <w:lang w:val="en-US"/>
+        </w:rPr>
+        <w:t>js</w:t>
+      </w:r>
+      <w:proofErr w:type="spellEnd"/>
+      <w:r>
+        <w:rPr>
+          <w:rFonts w:ascii="Consolas" w:hAnsi="Consolas" w:cs="Consolas"/>
+          <w:color w:val="FF0000"/>
+          <w:sz w:val="19"/>
+          <w:szCs w:val="19"/>
+          <w:lang w:val="en-US"/>
+        </w:rPr>
+        <w:t xml:space="preserve"> files</w:t>
+      </w:r>
+      <w:r>
+        <w:rPr>
+          <w:rFonts w:ascii="Consolas" w:hAnsi="Consolas" w:cs="Consolas"/>
+          <w:color w:val="FF0000"/>
+          <w:sz w:val="19"/>
+          <w:szCs w:val="19"/>
+          <w:lang w:val="en-US"/>
+        </w:rPr>
+        <w:t xml:space="preserve"> (Bug?)</w:t>
+      </w:r>
+      <w:r>
+        <w:rPr>
+          <w:rFonts w:ascii="Consolas" w:hAnsi="Consolas" w:cs="Consolas"/>
+          <w:color w:val="FF0000"/>
+          <w:sz w:val="19"/>
+          <w:szCs w:val="19"/>
+          <w:lang w:val="en-US"/>
+        </w:rPr>
+        <w:t>.</w:t>
+      </w:r>
+    </w:p>
+    <w:p>
+      <w:pPr>
+        <w:autoSpaceDE w:val="0"/>
+        <w:autoSpaceDN w:val="0"/>
+        <w:adjustRightInd w:val="0"/>
+        <w:spacing w:after="0" w:line="240" w:lineRule="auto"/>
+        <w:rPr>
+          <w:rFonts w:ascii="Consolas" w:hAnsi="Consolas" w:cs="Consolas"/>
+          <w:color w:val="FF0000"/>
+          <w:sz w:val="19"/>
+          <w:szCs w:val="19"/>
+          <w:lang w:val="en-US"/>
+        </w:rPr>
+      </w:pPr>
+      <w:r>
+        <w:rPr>
+          <w:rFonts w:ascii="Consolas" w:hAnsi="Consolas" w:cs="Consolas"/>
+          <w:color w:val="FF0000"/>
+          <w:sz w:val="19"/>
+          <w:szCs w:val="19"/>
+          <w:lang w:val="en-US"/>
+        </w:rPr>
+        <w:sym w:font="Wingdings" w:char="F0E0"/>
+      </w:r>
+      <w:r>
+        <w:rPr>
+          <w:rFonts w:ascii="Consolas" w:hAnsi="Consolas" w:cs="Consolas"/>
+          <w:color w:val="FF0000"/>
+          <w:sz w:val="19"/>
+          <w:szCs w:val="19"/>
+          <w:lang w:val="en-US"/>
+        </w:rPr>
+        <w:t xml:space="preserve"> </w:t>
+      </w:r>
+      <w:r>
+        <w:rPr>
+          <w:rFonts w:ascii="Consolas" w:hAnsi="Consolas" w:cs="Consolas"/>
+          <w:color w:val="FF0000"/>
+          <w:sz w:val="19"/>
+          <w:szCs w:val="19"/>
+          <w:lang w:val="en-US"/>
+        </w:rPr>
+        <w:t xml:space="preserve">Uncomment the line above and remove </w:t>
+      </w:r>
+      <w:proofErr w:type="spellStart"/>
+      <w:proofErr w:type="gramStart"/>
+      <w:r>
+        <w:rPr>
+          <w:rFonts w:ascii="Consolas" w:hAnsi="Consolas" w:cs="Consolas"/>
+          <w:color w:val="FF0000"/>
+          <w:sz w:val="19"/>
+          <w:szCs w:val="19"/>
+          <w:lang w:val="en-US"/>
+        </w:rPr>
+        <w:t>RegisterTemplateBundles</w:t>
+      </w:r>
+      <w:proofErr w:type="spellEnd"/>
+      <w:r>
+        <w:rPr>
+          <w:rFonts w:ascii="Consolas" w:hAnsi="Consolas" w:cs="Consolas"/>
+          <w:color w:val="FF0000"/>
+          <w:sz w:val="19"/>
+          <w:szCs w:val="19"/>
+          <w:lang w:val="en-US"/>
+        </w:rPr>
+        <w:t>(</w:t>
+      </w:r>
+      <w:proofErr w:type="gramEnd"/>
+      <w:r>
+        <w:rPr>
+          <w:rFonts w:ascii="Consolas" w:hAnsi="Consolas" w:cs="Consolas"/>
+          <w:color w:val="FF0000"/>
+          <w:sz w:val="19"/>
+          <w:szCs w:val="19"/>
+          <w:lang w:val="en-US"/>
+        </w:rPr>
+        <w:t>) method.</w:t>
+      </w:r>
+    </w:p>
+    <w:p>
+      <w:pPr>
+        <w:rPr>
+          <w:lang w:val="en-US"/>
+        </w:rPr>
+      </w:pPr>
+    </w:p>
+    <w:p>
+      <w:pPr>
+        <w:rPr>
+          <w:lang w:val="en-US"/>
+        </w:rPr>
+      </w:pPr>
+      <w:proofErr w:type="spellStart"/>
+      <w:r>
+        <w:rPr>
+          <w:lang w:val="en-US"/>
+        </w:rPr>
+        <w:t>View.cshtml</w:t>
+      </w:r>
+      <w:proofErr w:type="spellEnd"/>
+      <w:r>
+        <w:rPr>
+          <w:lang w:val="en-US"/>
+        </w:rPr>
+        <w:t>:</w:t>
+      </w:r>
+    </w:p>
+    <w:p>
+      <w:pPr>
+        <w:autoSpaceDE w:val="0"/>
+        <w:autoSpaceDN w:val="0"/>
+        <w:adjustRightInd w:val="0"/>
+        <w:spacing w:after="0" w:line="240" w:lineRule="auto"/>
+        <w:rPr>
+          <w:rFonts w:ascii="Consolas" w:hAnsi="Consolas" w:cs="Consolas"/>
+          <w:sz w:val="19"/>
+          <w:szCs w:val="19"/>
+          <w:lang w:val="en-US"/>
+        </w:rPr>
+      </w:pPr>
+      <w:r>
+        <w:rPr>
+          <w:rFonts w:ascii="Consolas" w:hAnsi="Consolas" w:cs="Consolas"/>
+          <w:color w:val="0000FF"/>
+          <w:sz w:val="19"/>
+          <w:szCs w:val="19"/>
+          <w:lang w:val="en-US"/>
+        </w:rPr>
+        <w:t>&lt;</w:t>
+      </w:r>
+      <w:r>
+        <w:rPr>
+          <w:rFonts w:ascii="Consolas" w:hAnsi="Consolas" w:cs="Consolas"/>
+          <w:color w:val="800000"/>
+          <w:sz w:val="19"/>
+          <w:szCs w:val="19"/>
+          <w:lang w:val="en-US"/>
+        </w:rPr>
+        <w:t>script</w:t>
+      </w:r>
+      <w:r>
+        <w:rPr>
+          <w:rFonts w:ascii="Consolas" w:hAnsi="Consolas" w:cs="Consolas"/>
+          <w:sz w:val="19"/>
+          <w:szCs w:val="19"/>
+          <w:lang w:val="en-US"/>
+        </w:rPr>
+        <w:t xml:space="preserve"> </w:t>
+      </w:r>
+      <w:r>
+        <w:rPr>
+          <w:rFonts w:ascii="Consolas" w:hAnsi="Consolas" w:cs="Consolas"/>
+          <w:color w:val="FF0000"/>
+          <w:sz w:val="19"/>
+          <w:szCs w:val="19"/>
+          <w:lang w:val="en-US"/>
+        </w:rPr>
+        <w:t>src</w:t>
+      </w:r>
+      <w:r>
+        <w:rPr>
+          <w:rFonts w:ascii="Consolas" w:hAnsi="Consolas" w:cs="Consolas"/>
+          <w:color w:val="0000FF"/>
+          <w:sz w:val="19"/>
+          <w:szCs w:val="19"/>
+          <w:lang w:val="en-US"/>
+        </w:rPr>
+        <w:t>="</w:t>
+      </w:r>
+      <w:proofErr w:type="gramStart"/>
+      <w:r>
+        <w:rPr>
+          <w:rFonts w:ascii="Consolas" w:hAnsi="Consolas" w:cs="Consolas"/>
+          <w:sz w:val="19"/>
+          <w:szCs w:val="19"/>
+          <w:highlight w:val="yellow"/>
+          <w:lang w:val="en-US"/>
+        </w:rPr>
+        <w:t>@</w:t>
+      </w:r>
+      <w:r>
+        <w:rPr>
+          <w:rFonts w:ascii="Consolas" w:hAnsi="Consolas" w:cs="Consolas"/>
+          <w:color w:val="0000FF"/>
+          <w:sz w:val="19"/>
+          <w:szCs w:val="19"/>
+          <w:lang w:val="en-US"/>
+        </w:rPr>
+        <w:t>System.Web.Optimization.BundleTable.Bundles.ResolveBundleUrl(</w:t>
+      </w:r>
+      <w:proofErr w:type="gramEnd"/>
+      <w:r>
+        <w:rPr>
+          <w:rFonts w:ascii="Consolas" w:hAnsi="Consolas" w:cs="Consolas"/>
+          <w:color w:val="A31515"/>
+          <w:sz w:val="19"/>
+          <w:szCs w:val="19"/>
+          <w:lang w:val="en-US"/>
+        </w:rPr>
+        <w:t>"~/Scripts/rx"</w:t>
+      </w:r>
+      <w:r>
+        <w:rPr>
+          <w:rFonts w:ascii="Consolas" w:hAnsi="Consolas" w:cs="Consolas"/>
+          <w:color w:val="0000FF"/>
+          <w:sz w:val="19"/>
+          <w:szCs w:val="19"/>
+          <w:lang w:val="en-US"/>
+        </w:rPr>
+        <w:t>)"</w:t>
+      </w:r>
+      <w:r>
+        <w:rPr>
+          <w:rFonts w:ascii="Consolas" w:hAnsi="Consolas" w:cs="Consolas"/>
+          <w:sz w:val="19"/>
+          <w:szCs w:val="19"/>
+          <w:lang w:val="en-US"/>
+        </w:rPr>
+        <w:t xml:space="preserve"> </w:t>
+      </w:r>
+      <w:r>
+        <w:rPr>
+          <w:rFonts w:ascii="Consolas" w:hAnsi="Consolas" w:cs="Consolas"/>
+          <w:color w:val="FF0000"/>
+          <w:sz w:val="19"/>
+          <w:szCs w:val="19"/>
+          <w:lang w:val="en-US"/>
+        </w:rPr>
+        <w:t>type</w:t>
+      </w:r>
+      <w:r>
+        <w:rPr>
+          <w:rFonts w:ascii="Consolas" w:hAnsi="Consolas" w:cs="Consolas"/>
+          <w:color w:val="0000FF"/>
+          <w:sz w:val="19"/>
+          <w:szCs w:val="19"/>
+          <w:lang w:val="en-US"/>
+        </w:rPr>
+        <w:t>="text/</w:t>
+      </w:r>
+      <w:proofErr w:type="spellStart"/>
+      <w:r>
+        <w:rPr>
+          <w:rFonts w:ascii="Consolas" w:hAnsi="Consolas" w:cs="Consolas"/>
+          <w:color w:val="0000FF"/>
+          <w:sz w:val="19"/>
+          <w:szCs w:val="19"/>
+          <w:lang w:val="en-US"/>
+        </w:rPr>
+        <w:t>javascript</w:t>
+      </w:r>
+      <w:proofErr w:type="spellEnd"/>
+      <w:r>
+        <w:rPr>
+          <w:rFonts w:ascii="Consolas" w:hAnsi="Consolas" w:cs="Consolas"/>
+          <w:color w:val="0000FF"/>
+          <w:sz w:val="19"/>
+          <w:szCs w:val="19"/>
+          <w:lang w:val="en-US"/>
+        </w:rPr>
+        <w:t>"&gt;&lt;/</w:t>
+      </w:r>
+      <w:r>
+        <w:rPr>
+          <w:rFonts w:ascii="Consolas" w:hAnsi="Consolas" w:cs="Consolas"/>
+          <w:color w:val="800000"/>
+          <w:sz w:val="19"/>
+          <w:szCs w:val="19"/>
+          <w:lang w:val="en-US"/>
+        </w:rPr>
+        <w:t>script</w:t>
+      </w:r>
+      <w:r>
+        <w:rPr>
+          <w:rFonts w:ascii="Consolas" w:hAnsi="Consolas" w:cs="Consolas"/>
+          <w:color w:val="0000FF"/>
+          <w:sz w:val="19"/>
+          <w:szCs w:val="19"/>
+          <w:lang w:val="en-US"/>
+        </w:rPr>
+        <w:t>&gt;</w:t>
+      </w:r>
+    </w:p>
+    <w:p>
+      <w:pPr>
+        <w:autoSpaceDE w:val="0"/>
+        <w:autoSpaceDN w:val="0"/>
+        <w:adjustRightInd w:val="0"/>
+        <w:spacing w:after="0" w:line="240" w:lineRule="auto"/>
+        <w:rPr>
+          <w:rFonts w:ascii="Consolas" w:hAnsi="Consolas" w:cs="Consolas"/>
+          <w:sz w:val="19"/>
+          <w:szCs w:val="19"/>
+          <w:lang w:val="en-US"/>
+        </w:rPr>
+      </w:pPr>
+    </w:p>
+    <w:p>
+      <w:pPr>
+        <w:rPr>
+          <w:lang w:val="en-US"/>
+        </w:rPr>
+      </w:pPr>
+    </w:p>
+    <w:p>
+      <w:pPr>
+        <w:rPr>
+          <w:b/>
+          <w:sz w:val="28"/>
+          <w:szCs w:val="28"/>
+          <w:lang w:val="en-US"/>
+        </w:rPr>
+      </w:pPr>
+      <w:r>
+        <w:rPr>
+          <w:b/>
+          <w:sz w:val="28"/>
+          <w:szCs w:val="28"/>
+          <w:lang w:val="en-US"/>
+        </w:rPr>
+        <w:t>Mindscape Web Workbench</w:t>
+      </w:r>
+    </w:p>
+    <w:p>
+      <w:pPr>
+        <w:rPr>
+          <w:lang w:val="en-US"/>
+        </w:rPr>
+      </w:pPr>
+      <w:r>
+        <w:rPr>
+          <w:lang w:val="en-US"/>
+        </w:rPr>
+        <w:t xml:space="preserve">Accelerate and simplify your Web development experience with Visual Studio integrated Sass, Less and </w:t>
+      </w:r>
+      <w:proofErr w:type="spellStart"/>
+      <w:r>
+        <w:rPr>
+          <w:lang w:val="en-US"/>
+        </w:rPr>
+        <w:t>CoffeeScript</w:t>
+      </w:r>
+      <w:proofErr w:type="spellEnd"/>
+      <w:r>
+        <w:rPr>
+          <w:lang w:val="en-US"/>
+        </w:rPr>
+        <w:t xml:space="preserve"> support</w:t>
+      </w:r>
+    </w:p>
+    <w:p>
+      <w:pPr>
+        <w:rPr>
+          <w:lang w:val="en-US"/>
+        </w:rPr>
+      </w:pPr>
+      <w:bookmarkStart w:id="0" w:name="_GoBack"/>
+      <w:bookmarkEnd w:id="0"/>
+      <w:r>
+        <w:rPr>
+          <w:lang w:val="en-US"/>
+        </w:rPr>
+        <w:t xml:space="preserve">Plugin </w:t>
+      </w:r>
+      <w:r>
+        <w:rPr>
+          <w:lang w:val="en-US"/>
+        </w:rPr>
+        <w:sym w:font="Wingdings" w:char="F0E0"/>
+      </w:r>
+      <w:r>
+        <w:rPr>
+          <w:lang w:val="en-US"/>
+        </w:rPr>
+        <w:t>Download and Install</w:t>
+      </w:r>
     </w:p>
     <w:sectPr>
       <w:pgSz w:w="11906" w:h="16838"/>
@@ -2425,6 +3280,27 @@
     <w:name w:val="Normal"/>
     <w:qFormat/>
   </w:style>
+  <w:style w:type="paragraph" w:styleId="berschrift2">
+    <w:name w:val="heading 2"/>
+    <w:basedOn w:val="Standard"/>
+    <w:link w:val="berschrift2Zchn"/>
+    <w:uiPriority w:val="9"/>
+    <w:qFormat/>
+    <w:rsid w:val="00FC4249"/>
+    <w:pPr>
+      <w:spacing w:before="60" w:after="60" w:line="300" w:lineRule="auto"/>
+      <w:outlineLvl w:val="1"/>
+    </w:pPr>
+    <w:rPr>
+      <w:rFonts w:ascii="Segoe UI Semibold" w:eastAsia="Times New Roman" w:hAnsi="Segoe UI Semibold" w:cs="Times New Roman"/>
+      <w:b/>
+      <w:bCs/>
+      <w:color w:val="3A3E43"/>
+      <w:sz w:val="30"/>
+      <w:szCs w:val="30"/>
+      <w:lang w:eastAsia="de-DE"/>
+    </w:rPr>
+  </w:style>
   <w:style w:type="character" w:default="1" w:styleId="Absatz-Standardschriftart">
     <w:name w:val="Default Paragraph Font"/>
     <w:uiPriority w:val="1"/>
@@ -2530,6 +3406,31 @@
       <w:rFonts w:ascii="Tahoma" w:hAnsi="Tahoma" w:cs="Tahoma"/>
       <w:sz w:val="16"/>
       <w:szCs w:val="16"/>
+    </w:rPr>
+  </w:style>
+  <w:style w:type="character" w:customStyle="1" w:styleId="berschrift2Zchn">
+    <w:name w:val="Überschrift 2 Zchn"/>
+    <w:basedOn w:val="Absatz-Standardschriftart"/>
+    <w:link w:val="berschrift2"/>
+    <w:uiPriority w:val="9"/>
+    <w:rsid w:val="00FC4249"/>
+    <w:rPr>
+      <w:rFonts w:ascii="Segoe UI Semibold" w:eastAsia="Times New Roman" w:hAnsi="Segoe UI Semibold" w:cs="Times New Roman"/>
+      <w:b/>
+      <w:bCs/>
+      <w:color w:val="3A3E43"/>
+      <w:sz w:val="30"/>
+      <w:szCs w:val="30"/>
+      <w:lang w:eastAsia="de-DE"/>
+    </w:rPr>
+  </w:style>
+  <w:style w:type="character" w:customStyle="1" w:styleId="costiconfree1">
+    <w:name w:val="costiconfree1"/>
+    <w:basedOn w:val="Absatz-Standardschriftart"/>
+    <w:rsid w:val="00FC4249"/>
+    <w:rPr>
+      <w:color w:val="F5821D"/>
+      <w:bdr w:val="single" w:sz="6" w:space="2" w:color="F5821D" w:frame="1"/>
     </w:rPr>
   </w:style>
 </w:styles>
@@ -2695,6 +3596,27 @@
     <w:name w:val="Normal"/>
     <w:qFormat/>
   </w:style>
+  <w:style w:type="paragraph" w:styleId="berschrift2">
+    <w:name w:val="heading 2"/>
+    <w:basedOn w:val="Standard"/>
+    <w:link w:val="berschrift2Zchn"/>
+    <w:uiPriority w:val="9"/>
+    <w:qFormat/>
+    <w:rsid w:val="00FC4249"/>
+    <w:pPr>
+      <w:spacing w:before="60" w:after="60" w:line="300" w:lineRule="auto"/>
+      <w:outlineLvl w:val="1"/>
+    </w:pPr>
+    <w:rPr>
+      <w:rFonts w:ascii="Segoe UI Semibold" w:eastAsia="Times New Roman" w:hAnsi="Segoe UI Semibold" w:cs="Times New Roman"/>
+      <w:b/>
+      <w:bCs/>
+      <w:color w:val="3A3E43"/>
+      <w:sz w:val="30"/>
+      <w:szCs w:val="30"/>
+      <w:lang w:eastAsia="de-DE"/>
+    </w:rPr>
+  </w:style>
   <w:style w:type="character" w:default="1" w:styleId="Absatz-Standardschriftart">
     <w:name w:val="Default Paragraph Font"/>
     <w:uiPriority w:val="1"/>
@@ -2800,6 +3722,31 @@
       <w:rFonts w:ascii="Tahoma" w:hAnsi="Tahoma" w:cs="Tahoma"/>
       <w:sz w:val="16"/>
       <w:szCs w:val="16"/>
+    </w:rPr>
+  </w:style>
+  <w:style w:type="character" w:customStyle="1" w:styleId="berschrift2Zchn">
+    <w:name w:val="Überschrift 2 Zchn"/>
+    <w:basedOn w:val="Absatz-Standardschriftart"/>
+    <w:link w:val="berschrift2"/>
+    <w:uiPriority w:val="9"/>
+    <w:rsid w:val="00FC4249"/>
+    <w:rPr>
+      <w:rFonts w:ascii="Segoe UI Semibold" w:eastAsia="Times New Roman" w:hAnsi="Segoe UI Semibold" w:cs="Times New Roman"/>
+      <w:b/>
+      <w:bCs/>
+      <w:color w:val="3A3E43"/>
+      <w:sz w:val="30"/>
+      <w:szCs w:val="30"/>
+      <w:lang w:eastAsia="de-DE"/>
+    </w:rPr>
+  </w:style>
+  <w:style w:type="character" w:customStyle="1" w:styleId="costiconfree1">
+    <w:name w:val="costiconfree1"/>
+    <w:basedOn w:val="Absatz-Standardschriftart"/>
+    <w:rsid w:val="00FC4249"/>
+    <w:rPr>
+      <w:color w:val="F5821D"/>
+      <w:bdr w:val="single" w:sz="6" w:space="2" w:color="F5821D" w:frame="1"/>
     </w:rPr>
   </w:style>
 </w:styles>

</xml_diff>